<commit_message>
for asu 3 changes
</commit_message>
<xml_diff>
--- a/一般生CMS前期単位認定試験.docx
+++ b/一般生CMS前期単位認定試験.docx
@@ -10,11 +10,31 @@
           <w:numId w:val="4"/>
         </w:numPr>
       </w:pPr>
-      <w:r>
-        <w:rPr>
-          <w:rFonts w:hint="eastAsia"/>
-        </w:rPr>
-        <w:t xml:space="preserve">一般生　</w:t>
+      <w:bookmarkStart w:id="0" w:name="_GoBack"/>
+      <w:bookmarkEnd w:id="0"/>
+      <w:r>
+        <w:rPr>
+          <w:rFonts w:hint="eastAsia"/>
+        </w:rPr>
+        <w:t xml:space="preserve">アスリート　</w:t>
+      </w:r>
+      <w:r>
+        <w:rPr>
+          <w:rFonts w:hint="eastAsia"/>
+        </w:rPr>
+        <w:t>3</w:t>
+      </w:r>
+      <w:r>
+        <w:rPr>
+          <w:rFonts w:hint="eastAsia"/>
+        </w:rPr>
+        <w:t>年生</w:t>
+      </w:r>
+      <w:r>
+        <w:rPr>
+          <w:rFonts w:hint="eastAsia"/>
+        </w:rPr>
+        <w:t xml:space="preserve">　</w:t>
       </w:r>
       <w:r>
         <w:rPr>
@@ -32,6 +52,9 @@
     <w:p>
       <w:pPr>
         <w:pStyle w:val="2"/>
+        <w:tabs>
+          <w:tab w:val="left" w:pos="6946"/>
+        </w:tabs>
       </w:pPr>
       <w:r>
         <w:rPr>
@@ -93,7 +116,31 @@
         <w:rPr>
           <w:rFonts w:hint="eastAsia"/>
         </w:rPr>
-        <w:t>WordPressは無料で始めることができる。</w:t>
+        <w:t>WordPress</w:t>
+      </w:r>
+      <w:r>
+        <w:rPr>
+          <w:rFonts w:hint="eastAsia"/>
+        </w:rPr>
+        <w:t>は有料</w:t>
+      </w:r>
+      <w:r>
+        <w:rPr>
+          <w:rFonts w:hint="eastAsia"/>
+        </w:rPr>
+        <w:t>で</w:t>
+      </w:r>
+      <w:r>
+        <w:rPr>
+          <w:rFonts w:hint="eastAsia"/>
+        </w:rPr>
+        <w:t>しか</w:t>
+      </w:r>
+      <w:r>
+        <w:rPr>
+          <w:rFonts w:hint="eastAsia"/>
+        </w:rPr>
+        <w:t>始めることができる。</w:t>
       </w:r>
       <w:r>
         <w:rPr>
@@ -107,7 +154,7 @@
           <w:rStyle w:val="af"/>
           <w:rFonts w:hint="eastAsia"/>
         </w:rPr>
-        <w:t xml:space="preserve">　○　</w:t>
+        <w:t xml:space="preserve">　×　</w:t>
       </w:r>
       <w:r>
         <w:rPr>
@@ -179,7 +226,19 @@
         <w:rPr>
           <w:rFonts w:hint="eastAsia"/>
         </w:rPr>
-        <w:t>WEBサイトを構築をするのには、エディタが必要になる。</w:t>
+        <w:t>WEB</w:t>
+      </w:r>
+      <w:r>
+        <w:rPr>
+          <w:rFonts w:hint="eastAsia"/>
+        </w:rPr>
+        <w:t>サイトを構築をするのには、エディタが必要にない</w:t>
+      </w:r>
+      <w:r>
+        <w:rPr>
+          <w:rFonts w:hint="eastAsia"/>
+        </w:rPr>
+        <w:t>。</w:t>
       </w:r>
       <w:r>
         <w:rPr>
@@ -193,7 +252,14 @@
           <w:rStyle w:val="af"/>
           <w:rFonts w:hint="eastAsia"/>
         </w:rPr>
-        <w:t xml:space="preserve">　○　</w:t>
+        <w:t xml:space="preserve">　×</w:t>
+      </w:r>
+      <w:r>
+        <w:rPr>
+          <w:rStyle w:val="af"/>
+          <w:rFonts w:hint="eastAsia"/>
+        </w:rPr>
+        <w:t xml:space="preserve">　</w:t>
       </w:r>
       <w:r>
         <w:rPr>
@@ -305,7 +371,25 @@
         <w:rPr>
           <w:rFonts w:hint="eastAsia"/>
         </w:rPr>
-        <w:t>WordPressを使用すれば、HTMLなどの知識は、ほぼなくてよい。</w:t>
+        <w:t>WordPressを使用す</w:t>
+      </w:r>
+      <w:r>
+        <w:rPr>
+          <w:rFonts w:hint="eastAsia"/>
+        </w:rPr>
+        <w:t>るには</w:t>
+      </w:r>
+      <w:r>
+        <w:rPr>
+          <w:rFonts w:hint="eastAsia"/>
+        </w:rPr>
+        <w:t>、HTML</w:t>
+      </w:r>
+      <w:r>
+        <w:rPr>
+          <w:rFonts w:hint="eastAsia"/>
+        </w:rPr>
+        <w:t>、CSS、JavaScriptの知識が必要になる。</w:t>
       </w:r>
       <w:r>
         <w:rPr>
@@ -319,7 +403,14 @@
           <w:rStyle w:val="af"/>
           <w:rFonts w:hint="eastAsia"/>
         </w:rPr>
-        <w:t xml:space="preserve">　○　</w:t>
+        <w:t xml:space="preserve">　×</w:t>
+      </w:r>
+      <w:r>
+        <w:rPr>
+          <w:rStyle w:val="af"/>
+          <w:rFonts w:hint="eastAsia"/>
+        </w:rPr>
+        <w:t xml:space="preserve">　</w:t>
       </w:r>
       <w:r>
         <w:rPr>
@@ -768,6 +859,237 @@
     <w:p>
       <w:pPr>
         <w:pStyle w:val="a4"/>
+        <w:ind w:leftChars="0" w:left="420"/>
+      </w:pPr>
+      <w:r>
+        <w:rPr>
+          <w:noProof/>
+        </w:rPr>
+        <mc:AlternateContent>
+          <mc:Choice Requires="wpg">
+            <w:drawing>
+              <wp:anchor distT="0" distB="0" distL="114300" distR="114300" simplePos="0" relativeHeight="251664384" behindDoc="0" locked="0" layoutInCell="1" allowOverlap="1">
+                <wp:simplePos x="0" y="0"/>
+                <wp:positionH relativeFrom="column">
+                  <wp:posOffset>6270957</wp:posOffset>
+                </wp:positionH>
+                <wp:positionV relativeFrom="paragraph">
+                  <wp:posOffset>-8103330</wp:posOffset>
+                </wp:positionV>
+                <wp:extent cx="5294981" cy="395605"/>
+                <wp:effectExtent l="0" t="0" r="20320" b="23495"/>
+                <wp:wrapNone/>
+                <wp:docPr id="10" name="グループ化 10"/>
+                <wp:cNvGraphicFramePr/>
+                <a:graphic xmlns:a="http://schemas.openxmlformats.org/drawingml/2006/main">
+                  <a:graphicData uri="http://schemas.microsoft.com/office/word/2010/wordprocessingGroup">
+                    <wpg:wgp>
+                      <wpg:cNvGrpSpPr/>
+                      <wpg:grpSpPr>
+                        <a:xfrm>
+                          <a:off x="0" y="0"/>
+                          <a:ext cx="5294981" cy="395605"/>
+                          <a:chOff x="0" y="0"/>
+                          <a:chExt cx="5294981" cy="395605"/>
+                        </a:xfrm>
+                      </wpg:grpSpPr>
+                      <wps:wsp>
+                        <wps:cNvPr id="8" name="テキスト ボックス 8"/>
+                        <wps:cNvSpPr txBox="1"/>
+                        <wps:spPr>
+                          <a:xfrm>
+                            <a:off x="0" y="0"/>
+                            <a:ext cx="1732915" cy="395605"/>
+                          </a:xfrm>
+                          <a:prstGeom prst="rect">
+                            <a:avLst/>
+                          </a:prstGeom>
+                          <a:solidFill>
+                            <a:schemeClr val="lt1"/>
+                          </a:solidFill>
+                          <a:ln w="6350">
+                            <a:solidFill>
+                              <a:prstClr val="black"/>
+                            </a:solidFill>
+                          </a:ln>
+                          <a:effectLst/>
+                        </wps:spPr>
+                        <wps:style>
+                          <a:lnRef idx="0">
+                            <a:schemeClr val="accent1"/>
+                          </a:lnRef>
+                          <a:fillRef idx="0">
+                            <a:schemeClr val="accent1"/>
+                          </a:fillRef>
+                          <a:effectRef idx="0">
+                            <a:schemeClr val="accent1"/>
+                          </a:effectRef>
+                          <a:fontRef idx="minor">
+                            <a:schemeClr val="dk1"/>
+                          </a:fontRef>
+                        </wps:style>
+                        <wps:txbx>
+                          <w:txbxContent>
+                            <w:p>
+                              <w:pPr>
+                                <w:rPr>
+                                  <w:sz w:val="21"/>
+                                </w:rPr>
+                              </w:pPr>
+                              <w:r>
+                                <w:rPr>
+                                  <w:rFonts w:hint="eastAsia"/>
+                                  <w:sz w:val="21"/>
+                                </w:rPr>
+                                <w:t>学績番号</w:t>
+                              </w:r>
+                            </w:p>
+                          </w:txbxContent>
+                        </wps:txbx>
+                        <wps:bodyPr rot="0" spcFirstLastPara="0" vertOverflow="overflow" horzOverflow="overflow" vert="horz" wrap="square" lIns="91440" tIns="45720" rIns="91440" bIns="45720" numCol="1" spcCol="0" rtlCol="0" fromWordArt="0" anchor="b" anchorCtr="0" forceAA="0" compatLnSpc="1">
+                          <a:prstTxWarp prst="textNoShape">
+                            <a:avLst/>
+                          </a:prstTxWarp>
+                          <a:noAutofit/>
+                        </wps:bodyPr>
+                      </wps:wsp>
+                      <wps:wsp>
+                        <wps:cNvPr id="9" name="テキスト ボックス 9"/>
+                        <wps:cNvSpPr txBox="1"/>
+                        <wps:spPr>
+                          <a:xfrm>
+                            <a:off x="1733266" y="0"/>
+                            <a:ext cx="3561715" cy="395605"/>
+                          </a:xfrm>
+                          <a:prstGeom prst="rect">
+                            <a:avLst/>
+                          </a:prstGeom>
+                          <a:solidFill>
+                            <a:schemeClr val="lt1"/>
+                          </a:solidFill>
+                          <a:ln w="6350">
+                            <a:solidFill>
+                              <a:prstClr val="black"/>
+                            </a:solidFill>
+                          </a:ln>
+                          <a:effectLst/>
+                        </wps:spPr>
+                        <wps:style>
+                          <a:lnRef idx="0">
+                            <a:schemeClr val="accent1"/>
+                          </a:lnRef>
+                          <a:fillRef idx="0">
+                            <a:schemeClr val="accent1"/>
+                          </a:fillRef>
+                          <a:effectRef idx="0">
+                            <a:schemeClr val="accent1"/>
+                          </a:effectRef>
+                          <a:fontRef idx="minor">
+                            <a:schemeClr val="dk1"/>
+                          </a:fontRef>
+                        </wps:style>
+                        <wps:txbx>
+                          <w:txbxContent>
+                            <w:p>
+                              <w:pPr>
+                                <w:rPr>
+                                  <w:sz w:val="21"/>
+                                </w:rPr>
+                              </w:pPr>
+                              <w:r>
+                                <w:rPr>
+                                  <w:rFonts w:hint="eastAsia"/>
+                                  <w:sz w:val="21"/>
+                                </w:rPr>
+                                <w:t>名前</w:t>
+                              </w:r>
+                            </w:p>
+                          </w:txbxContent>
+                        </wps:txbx>
+                        <wps:bodyPr rot="0" spcFirstLastPara="0" vertOverflow="overflow" horzOverflow="overflow" vert="horz" wrap="square" lIns="91440" tIns="45720" rIns="91440" bIns="45720" numCol="1" spcCol="0" rtlCol="0" fromWordArt="0" anchor="b" anchorCtr="0" forceAA="0" compatLnSpc="1">
+                          <a:prstTxWarp prst="textNoShape">
+                            <a:avLst/>
+                          </a:prstTxWarp>
+                          <a:noAutofit/>
+                        </wps:bodyPr>
+                      </wps:wsp>
+                    </wpg:wgp>
+                  </a:graphicData>
+                </a:graphic>
+              </wp:anchor>
+            </w:drawing>
+          </mc:Choice>
+          <mc:Fallback>
+            <w:pict>
+              <v:group id="グループ化 10" o:spid="_x0000_s1026" style="position:absolute;left:0;text-align:left;margin-left:493.8pt;margin-top:-638.05pt;width:416.95pt;height:31.15pt;z-index:251664384" coordsize="52949,3956" o:gfxdata="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">
+                <v:shapetype id="_x0000_t202" coordsize="21600,21600" o:spt="202" path="m,l,21600r21600,l21600,xe">
+                  <v:stroke joinstyle="miter"/>
+                  <v:path gradientshapeok="t" o:connecttype="rect"/>
+                </v:shapetype>
+                <v:shape id="テキスト ボックス 8" o:spid="_x0000_s1027" type="#_x0000_t202" style="position:absolute;width:17329;height:3956;visibility:visible;mso-wrap-style:square;v-text-anchor:bottom" o:gfxdata="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" fillcolor="white [3201]" strokeweight=".5pt">
+                  <v:textbox>
+                    <w:txbxContent>
+                      <w:p>
+                        <w:pPr>
+                          <w:rPr>
+                            <w:sz w:val="21"/>
+                          </w:rPr>
+                        </w:pPr>
+                        <w:r>
+                          <w:rPr>
+                            <w:rFonts w:hint="eastAsia"/>
+                            <w:sz w:val="21"/>
+                          </w:rPr>
+                          <w:t>学績番号</w:t>
+                        </w:r>
+                      </w:p>
+                    </w:txbxContent>
+                  </v:textbox>
+                </v:shape>
+                <v:shape id="テキスト ボックス 9" o:spid="_x0000_s1028" type="#_x0000_t202" style="position:absolute;left:17332;width:35617;height:3956;visibility:visible;mso-wrap-style:square;v-text-anchor:bottom" o:gfxdata="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" fillcolor="white [3201]" strokeweight=".5pt">
+                  <v:textbox>
+                    <w:txbxContent>
+                      <w:p>
+                        <w:pPr>
+                          <w:rPr>
+                            <w:sz w:val="21"/>
+                          </w:rPr>
+                        </w:pPr>
+                        <w:r>
+                          <w:rPr>
+                            <w:rFonts w:hint="eastAsia"/>
+                            <w:sz w:val="21"/>
+                          </w:rPr>
+                          <w:t>名前</w:t>
+                        </w:r>
+                      </w:p>
+                    </w:txbxContent>
+                  </v:textbox>
+                </v:shape>
+              </v:group>
+            </w:pict>
+          </mc:Fallback>
+        </mc:AlternateContent>
+      </w:r>
+      <w:r>
+        <w:br w:type="column"/>
+      </w:r>
+    </w:p>
+    <w:p>
+      <w:pPr>
+        <w:pStyle w:val="a4"/>
+        <w:ind w:leftChars="0" w:left="420"/>
+      </w:pPr>
+      <w:r>
+        <w:rPr>
+          <w:rFonts w:hint="eastAsia"/>
+        </w:rPr>
+        <w:t xml:space="preserve">　</w:t>
+      </w:r>
+    </w:p>
+    <w:p>
+      <w:pPr>
+        <w:pStyle w:val="a4"/>
         <w:numPr>
           <w:ilvl w:val="0"/>
           <w:numId w:val="3"/>
@@ -775,13 +1097,9 @@
         <w:ind w:leftChars="0"/>
       </w:pPr>
       <w:r>
-        <w:br w:type="column"/>
-      </w:r>
-      <w:r>
-        <w:rPr>
-          <w:rFonts w:hint="eastAsia"/>
-        </w:rPr>
-        <w:lastRenderedPageBreak/>
+        <w:rPr>
+          <w:rFonts w:hint="eastAsia"/>
+        </w:rPr>
         <w:t>URL</w:t>
       </w:r>
     </w:p>
@@ -1121,7 +1439,14 @@
                               <w:rPr>
                                 <w:rFonts w:hint="eastAsia"/>
                               </w:rPr>
-                              <w:t>答　　　イ</w:t>
+                              <w:t xml:space="preserve">答　　</w:t>
+                            </w:r>
+                            <w:r>
+                              <w:rPr>
+                                <w:rStyle w:val="af"/>
+                                <w:rFonts w:hint="eastAsia"/>
+                              </w:rPr>
+                              <w:t xml:space="preserve">　イ</w:t>
                             </w:r>
                           </w:p>
                         </w:txbxContent>
@@ -1140,11 +1465,7 @@
           </mc:Choice>
           <mc:Fallback>
             <w:pict>
-              <v:shapetype id="_x0000_t202" coordsize="21600,21600" o:spt="202" path="m,l,21600r21600,l21600,xe">
-                <v:stroke joinstyle="miter"/>
-                <v:path gradientshapeok="t" o:connecttype="rect"/>
-              </v:shapetype>
-              <v:shape id="テキスト ボックス 2" o:spid="_x0000_s1026" type="#_x0000_t202" style="position:absolute;left:0;text-align:left;margin-left:351.35pt;margin-top:99.9pt;width:114.4pt;height:58.05pt;z-index:251660288;visibility:visible;mso-wrap-style:square;mso-wrap-distance-left:9pt;mso-wrap-distance-top:0;mso-wrap-distance-right:9pt;mso-wrap-distance-bottom:0;mso-position-horizontal:absolute;mso-position-horizontal-relative:text;mso-position-vertical:absolute;mso-position-vertical-relative:text;v-text-anchor:bottom" o:gfxdata="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" fillcolor="white [3201]" strokeweight=".5pt">
+              <v:shape id="テキスト ボックス 2" o:spid="_x0000_s1029" type="#_x0000_t202" style="position:absolute;left:0;text-align:left;margin-left:351.35pt;margin-top:99.9pt;width:114.4pt;height:58.05pt;z-index:251660288;visibility:visible;mso-wrap-style:square;mso-wrap-distance-left:9pt;mso-wrap-distance-top:0;mso-wrap-distance-right:9pt;mso-wrap-distance-bottom:0;mso-position-horizontal:absolute;mso-position-horizontal-relative:text;mso-position-vertical:absolute;mso-position-vertical-relative:text;v-text-anchor:bottom" o:gfxdata="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" fillcolor="white [3201]" strokeweight=".5pt">
                 <v:textbox>
                   <w:txbxContent>
                     <w:p>
@@ -1152,7 +1473,14 @@
                         <w:rPr>
                           <w:rFonts w:hint="eastAsia"/>
                         </w:rPr>
-                        <w:t>答　　　イ</w:t>
+                        <w:t xml:space="preserve">答　　</w:t>
+                      </w:r>
+                      <w:r>
+                        <w:rPr>
+                          <w:rStyle w:val="af"/>
+                          <w:rFonts w:hint="eastAsia"/>
+                        </w:rPr>
+                        <w:t xml:space="preserve">　イ</w:t>
                       </w:r>
                     </w:p>
                   </w:txbxContent>
@@ -1287,7 +1615,7 @@
           </mc:Choice>
           <mc:Fallback>
             <w:pict>
-              <v:shape id="テキスト ボックス 1" o:spid="_x0000_s1027" type="#_x0000_t202" style="position:absolute;left:0;text-align:left;margin-left:219.75pt;margin-top:4.25pt;width:246.1pt;height:69.3pt;z-index:251659264;visibility:visible;mso-wrap-style:square;mso-height-percent:0;mso-wrap-distance-left:9pt;mso-wrap-distance-top:0;mso-wrap-distance-right:9pt;mso-wrap-distance-bottom:0;mso-position-horizontal:absolute;mso-position-horizontal-relative:text;mso-position-vertical:absolute;mso-position-vertical-relative:text;mso-height-percent:0;mso-height-relative:margin;v-text-anchor:top" o:gfxdata="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" fillcolor="white [3201]" strokeweight=".5pt">
+              <v:shape id="テキスト ボックス 1" o:spid="_x0000_s1030" type="#_x0000_t202" style="position:absolute;left:0;text-align:left;margin-left:219.75pt;margin-top:4.25pt;width:246.1pt;height:69.3pt;z-index:251659264;visibility:visible;mso-wrap-style:square;mso-height-percent:0;mso-wrap-distance-left:9pt;mso-wrap-distance-top:0;mso-wrap-distance-right:9pt;mso-wrap-distance-bottom:0;mso-position-horizontal:absolute;mso-position-horizontal-relative:text;mso-position-vertical:absolute;mso-position-vertical-relative:text;mso-height-percent:0;mso-height-relative:margin;v-text-anchor:top" o:gfxdata="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" fillcolor="white [3201]" strokeweight=".5pt">
                 <v:textbox>
                   <w:txbxContent>
                     <w:p>
@@ -1493,9 +1821,6 @@
                             <w:pPr>
                               <w:pStyle w:val="a4"/>
                               <w:ind w:leftChars="0" w:left="0"/>
-                              <w:rPr>
-                                <w:rFonts w:hint="eastAsia"/>
-                              </w:rPr>
                             </w:pPr>
                             <w:r>
                               <w:rPr>
@@ -1508,9 +1833,6 @@
                             <w:pPr>
                               <w:pStyle w:val="a4"/>
                               <w:ind w:leftChars="0" w:left="0"/>
-                              <w:rPr>
-                                <w:rFonts w:hint="eastAsia"/>
-                              </w:rPr>
                             </w:pPr>
                           </w:p>
                           <w:p>
@@ -1550,16 +1872,13 @@
           </mc:Choice>
           <mc:Fallback>
             <w:pict>
-              <v:shape id="テキスト ボックス 5" o:spid="_x0000_s1028" type="#_x0000_t202" style="position:absolute;left:0;text-align:left;margin-left:256.85pt;margin-top:4.2pt;width:215.45pt;height:173pt;z-index:251661312;visibility:visible;mso-wrap-style:square;mso-width-percent:0;mso-height-percent:0;mso-wrap-distance-left:9pt;mso-wrap-distance-top:0;mso-wrap-distance-right:9pt;mso-wrap-distance-bottom:0;mso-position-horizontal:absolute;mso-position-horizontal-relative:text;mso-position-vertical:absolute;mso-position-vertical-relative:text;mso-width-percent:0;mso-height-percent:0;mso-width-relative:margin;mso-height-relative:margin;v-text-anchor:top" o:gfxdata="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" fillcolor="white [3201]" strokeweight=".5pt">
+              <v:shape id="テキスト ボックス 5" o:spid="_x0000_s1031" type="#_x0000_t202" style="position:absolute;left:0;text-align:left;margin-left:256.85pt;margin-top:4.2pt;width:215.45pt;height:173pt;z-index:251661312;visibility:visible;mso-wrap-style:square;mso-width-percent:0;mso-height-percent:0;mso-wrap-distance-left:9pt;mso-wrap-distance-top:0;mso-wrap-distance-right:9pt;mso-wrap-distance-bottom:0;mso-position-horizontal:absolute;mso-position-horizontal-relative:text;mso-position-vertical:absolute;mso-position-vertical-relative:text;mso-width-percent:0;mso-height-percent:0;mso-width-relative:margin;mso-height-relative:margin;v-text-anchor:top" o:gfxdata="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" fillcolor="white [3201]" strokeweight=".5pt">
                 <v:textbox>
                   <w:txbxContent>
                     <w:p>
                       <w:pPr>
                         <w:pStyle w:val="a4"/>
                         <w:ind w:leftChars="0" w:left="0"/>
-                        <w:rPr>
-                          <w:rFonts w:hint="eastAsia"/>
-                        </w:rPr>
                       </w:pPr>
                       <w:r>
                         <w:rPr>
@@ -1572,9 +1891,6 @@
                       <w:pPr>
                         <w:pStyle w:val="a4"/>
                         <w:ind w:leftChars="0" w:left="0"/>
-                        <w:rPr>
-                          <w:rFonts w:hint="eastAsia"/>
-                        </w:rPr>
                       </w:pPr>
                     </w:p>
                     <w:p>
@@ -1705,8 +2021,6 @@
         </w:rPr>
         <w:t>39</w:t>
       </w:r>
-      <w:bookmarkStart w:id="0" w:name="_GoBack"/>
-      <w:bookmarkEnd w:id="0"/>
       <w:r>
         <w:rPr>
           <w:rFonts w:hint="eastAsia"/>
@@ -1741,9 +2055,6 @@
     <w:p>
       <w:pPr>
         <w:spacing w:line="360" w:lineRule="auto"/>
-        <w:rPr>
-          <w:rFonts w:hint="eastAsia"/>
-        </w:rPr>
       </w:pPr>
       <w:r>
         <w:rPr>
@@ -1861,9 +2172,6 @@
     <w:p>
       <w:pPr>
         <w:spacing w:line="360" w:lineRule="auto"/>
-        <w:rPr>
-          <w:rFonts w:hint="eastAsia"/>
-        </w:rPr>
       </w:pPr>
       <w:r>
         <w:rPr>
@@ -1886,11 +2194,6 @@
       </w:r>
     </w:p>
     <w:p>
-      <w:pPr>
-        <w:rPr>
-          <w:rFonts w:hint="eastAsia"/>
-        </w:rPr>
-      </w:pPr>
       <w:r>
         <w:rPr>
           <w:noProof/>
@@ -1942,9 +2245,6 @@
     <w:p>
       <w:pPr>
         <w:spacing w:line="360" w:lineRule="auto"/>
-        <w:rPr>
-          <w:rFonts w:hint="eastAsia"/>
-        </w:rPr>
       </w:pPr>
       <w:r>
         <w:rPr>
@@ -2248,9 +2548,6 @@
     <w:p>
       <w:pPr>
         <w:spacing w:line="360" w:lineRule="auto"/>
-        <w:rPr>
-          <w:rFonts w:hint="eastAsia"/>
-        </w:rPr>
       </w:pPr>
       <w:r>
         <w:rPr>
@@ -2339,9 +2636,6 @@
     <w:p>
       <w:pPr>
         <w:spacing w:line="360" w:lineRule="auto"/>
-        <w:rPr>
-          <w:rFonts w:hint="eastAsia"/>
-        </w:rPr>
       </w:pPr>
     </w:p>
     <w:p>
@@ -3566,7 +3860,7 @@
     <w:basedOn w:val="a4"/>
     <w:link w:val="af"/>
     <w:qFormat/>
-    <w:rsid w:val="00740749"/>
+    <w:rsid w:val="0073477D"/>
     <w:pPr>
       <w:numPr>
         <w:numId w:val="1"/>
@@ -3575,7 +3869,7 @@
         <w:tab w:val="left" w:pos="7938"/>
       </w:tabs>
       <w:spacing w:line="276" w:lineRule="auto"/>
-      <w:ind w:leftChars="0"/>
+      <w:ind w:leftChars="0" w:left="0"/>
     </w:pPr>
     <w:rPr>
       <w:color w:val="FFFFFF" w:themeColor="background1"/>
@@ -3592,7 +3886,7 @@
     <w:name w:val="解答 (文字)"/>
     <w:basedOn w:val="a5"/>
     <w:link w:val="a"/>
-    <w:rsid w:val="00740749"/>
+    <w:rsid w:val="0073477D"/>
     <w:rPr>
       <w:color w:val="FFFFFF" w:themeColor="background1"/>
     </w:rPr>
@@ -3975,7 +4269,7 @@
     <w:basedOn w:val="a4"/>
     <w:link w:val="af"/>
     <w:qFormat/>
-    <w:rsid w:val="00740749"/>
+    <w:rsid w:val="0073477D"/>
     <w:pPr>
       <w:numPr>
         <w:numId w:val="1"/>
@@ -3984,7 +4278,7 @@
         <w:tab w:val="left" w:pos="7938"/>
       </w:tabs>
       <w:spacing w:line="276" w:lineRule="auto"/>
-      <w:ind w:leftChars="0"/>
+      <w:ind w:leftChars="0" w:left="0"/>
     </w:pPr>
     <w:rPr>
       <w:color w:val="FFFFFF" w:themeColor="background1"/>
@@ -4001,7 +4295,7 @@
     <w:name w:val="解答 (文字)"/>
     <w:basedOn w:val="a5"/>
     <w:link w:val="a"/>
-    <w:rsid w:val="00740749"/>
+    <w:rsid w:val="0073477D"/>
     <w:rPr>
       <w:color w:val="FFFFFF" w:themeColor="background1"/>
     </w:rPr>
@@ -4299,7 +4593,7 @@
 </file>
 
 <file path=customXml/itemProps1.xml><?xml version="1.0" encoding="utf-8"?>
-<ds:datastoreItem xmlns:ds="http://schemas.openxmlformats.org/officeDocument/2006/customXml" ds:itemID="{89CDC677-2BEB-4823-BC9B-F50D66286CAB}">
+<ds:datastoreItem xmlns:ds="http://schemas.openxmlformats.org/officeDocument/2006/customXml" ds:itemID="{6ECEC833-9FF7-42FA-9EAE-B19E0F7E4857}">
   <ds:schemaRefs>
     <ds:schemaRef ds:uri="http://schemas.openxmlformats.org/officeDocument/2006/bibliography"/>
   </ds:schemaRefs>

</xml_diff>